<commit_message>
Read done, update in progress
</commit_message>
<xml_diff>
--- a/Bilag/Retningslinjer.docx
+++ b/Bilag/Retningslinjer.docx
@@ -23,7 +23,7 @@
       </w:pPr>
       <w:proofErr w:type="spellStart"/>
       <w:r>
-        <w:t>Cooding</w:t>
+        <w:t>Coding</w:t>
       </w:r>
       <w:proofErr w:type="spellEnd"/>
       <w:r>
@@ -201,11 +201,157 @@
       <w:r>
         <w:t>Ingen mellemrum ved lighedstegn</w:t>
       </w:r>
+    </w:p>
+    <w:p>
+      <w:pPr>
+        <w:rPr>
+          <w:rFonts w:asciiTheme="majorHAnsi" w:eastAsiaTheme="majorEastAsia" w:hAnsiTheme="majorHAnsi" w:cstheme="majorBidi"/>
+          <w:color w:val="2F5496" w:themeColor="accent1" w:themeShade="BF"/>
+          <w:sz w:val="26"/>
+          <w:szCs w:val="26"/>
+        </w:rPr>
+      </w:pPr>
+      <w:r>
+        <w:br w:type="page"/>
+      </w:r>
+    </w:p>
+    <w:p>
+      <w:pPr>
+        <w:pStyle w:val="Overskrift2"/>
+      </w:pPr>
+      <w:r>
+        <w:lastRenderedPageBreak/>
+        <w:t>Versionskontrol:</w:t>
+      </w:r>
+    </w:p>
+    <w:p>
+      <w:proofErr w:type="spellStart"/>
+      <w:proofErr w:type="gramStart"/>
+      <w:r>
+        <w:t>Filnavn.subsystem.documenttype</w:t>
+      </w:r>
+      <w:proofErr w:type="gramEnd"/>
+      <w:r>
+        <w:t>.serialnumber</w:t>
+      </w:r>
+      <w:proofErr w:type="spellEnd"/>
+    </w:p>
+    <w:p>
+      <w:pPr>
+        <w:rPr>
+          <w:noProof/>
+        </w:rPr>
+      </w:pPr>
+      <w:r>
+        <w:t>”</w:t>
+      </w:r>
+      <w:proofErr w:type="spellStart"/>
+      <w:r>
+        <w:t>Filnavn.subsystem</w:t>
+      </w:r>
+      <w:proofErr w:type="spellEnd"/>
+      <w:r>
+        <w:t>(fx SWD</w:t>
+      </w:r>
+      <w:proofErr w:type="gramStart"/>
+      <w:r>
+        <w:t>).</w:t>
+      </w:r>
+      <w:proofErr w:type="spellStart"/>
+      <w:r>
+        <w:t>documenttype</w:t>
+      </w:r>
+      <w:proofErr w:type="spellEnd"/>
+      <w:proofErr w:type="gramEnd"/>
+      <w:r>
+        <w:t xml:space="preserve">(fx diagram, </w:t>
+      </w:r>
+      <w:proofErr w:type="spellStart"/>
+      <w:r>
+        <w:t>sourcecode</w:t>
+      </w:r>
+      <w:proofErr w:type="spellEnd"/>
+      <w:r>
+        <w:t xml:space="preserve"> etc.).</w:t>
+      </w:r>
+      <w:proofErr w:type="spellStart"/>
+      <w:r>
+        <w:t>serialnumber</w:t>
+      </w:r>
+      <w:proofErr w:type="spellEnd"/>
+      <w:r>
+        <w:t>(fx v0.3)”</w:t>
+      </w:r>
+      <w:r>
+        <w:rPr>
+          <w:noProof/>
+        </w:rPr>
+        <w:drawing>
+          <wp:inline distT="0" distB="0" distL="0" distR="0">
+            <wp:extent cx="6120130" cy="2020570"/>
+            <wp:effectExtent l="0" t="0" r="0" b="0"/>
+            <wp:docPr id="1" name="Billede 1"/>
+            <wp:cNvGraphicFramePr>
+              <a:graphicFrameLocks xmlns:a="http://schemas.openxmlformats.org/drawingml/2006/main" noChangeAspect="1"/>
+            </wp:cNvGraphicFramePr>
+            <a:graphic xmlns:a="http://schemas.openxmlformats.org/drawingml/2006/main">
+              <a:graphicData uri="http://schemas.openxmlformats.org/drawingml/2006/picture">
+                <pic:pic xmlns:pic="http://schemas.openxmlformats.org/drawingml/2006/picture">
+                  <pic:nvPicPr>
+                    <pic:cNvPr id="0" name="Picture 1"/>
+                    <pic:cNvPicPr>
+                      <a:picLocks noChangeAspect="1" noChangeArrowheads="1"/>
+                    </pic:cNvPicPr>
+                  </pic:nvPicPr>
+                  <pic:blipFill>
+                    <a:blip r:embed="rId4">
+                      <a:extLst>
+                        <a:ext uri="{28A0092B-C50C-407E-A947-70E740481C1C}">
+                          <a14:useLocalDpi xmlns:a14="http://schemas.microsoft.com/office/drawing/2010/main" val="0"/>
+                        </a:ext>
+                      </a:extLst>
+                    </a:blip>
+                    <a:srcRect/>
+                    <a:stretch>
+                      <a:fillRect/>
+                    </a:stretch>
+                  </pic:blipFill>
+                  <pic:spPr bwMode="auto">
+                    <a:xfrm>
+                      <a:off x="0" y="0"/>
+                      <a:ext cx="6120130" cy="2020570"/>
+                    </a:xfrm>
+                    <a:prstGeom prst="rect">
+                      <a:avLst/>
+                    </a:prstGeom>
+                    <a:noFill/>
+                    <a:ln>
+                      <a:noFill/>
+                    </a:ln>
+                  </pic:spPr>
+                </pic:pic>
+              </a:graphicData>
+            </a:graphic>
+          </wp:inline>
+        </w:drawing>
+      </w:r>
+    </w:p>
+    <w:p>
+      <w:pPr>
+        <w:rPr>
+          <w:noProof/>
+        </w:rPr>
+      </w:pPr>
+    </w:p>
+    <w:p>
+      <w:pPr>
+        <w:rPr>
+          <w:u w:val="single"/>
+        </w:rPr>
+      </w:pPr>
       <w:bookmarkStart w:id="0" w:name="_GoBack"/>
       <w:bookmarkEnd w:id="0"/>
     </w:p>
-    <w:p/>
-    <w:p/>
     <w:sectPr>
       <w:pgSz w:w="11906" w:h="16838"/>
       <w:pgMar w:top="1701" w:right="1134" w:bottom="1701" w:left="1134" w:header="708" w:footer="708" w:gutter="0"/>

</xml_diff>